<commit_message>
changes made and overwritten the 1.4 version
</commit_message>
<xml_diff>
--- a/Reports/Final Project Topic/1.4_Final Project Proposed Topic.docx
+++ b/Reports/Final Project Topic/1.4_Final Project Proposed Topic.docx
@@ -810,30 +810,7 @@
     <w:p>
       <w:pPr>
         <w:spacing w:after="46"/>
-        <w:jc w:val="both"/>
-      </w:pPr>
-    </w:p>
-    <w:p>
-      <w:pPr>
-        <w:spacing w:after="46"/>
-        <w:jc w:val="both"/>
-      </w:pPr>
-    </w:p>
-    <w:p>
-      <w:pPr>
-        <w:spacing w:after="46"/>
-        <w:jc w:val="both"/>
-      </w:pPr>
-    </w:p>
-    <w:p>
-      <w:pPr>
-        <w:spacing w:after="46"/>
-        <w:jc w:val="both"/>
-      </w:pPr>
-    </w:p>
-    <w:p>
-      <w:pPr>
-        <w:spacing w:after="46"/>
+        <w:ind w:left="0" w:firstLine="0"/>
         <w:jc w:val="both"/>
       </w:pPr>
     </w:p>
@@ -844,7 +821,6 @@
         <w:jc w:val="both"/>
       </w:pPr>
       <w:r>
-        <w:lastRenderedPageBreak/>
         <w:t xml:space="preserve">Hypothesis  </w:t>
       </w:r>
     </w:p>
@@ -907,6 +883,7 @@
         <w:jc w:val="both"/>
       </w:pPr>
       <w:r>
+        <w:lastRenderedPageBreak/>
         <w:t xml:space="preserve">Transformers with the capacity to extract complex patterns from the image data, like the Swin and Vision Transformers, will function better. </w:t>
       </w:r>
     </w:p>
@@ -1055,7 +1032,10 @@
         <w:jc w:val="both"/>
       </w:pPr>
       <w:r>
-        <w:t>A thorough evaluation of the advantages and disadvantages of each approach, offering insightful information for the next studies and advancements in medical imaging and diagnostics.</w:t>
+        <w:t>Understanding</w:t>
+      </w:r>
+      <w:r>
+        <w:t xml:space="preserve"> the advantages and disadvantages of each approach, offering insightful information for the next studies and advancements in medical imaging and diagnostics.</w:t>
       </w:r>
     </w:p>
     <w:p>
@@ -1114,7 +1094,7 @@
           <w:noProof/>
         </w:rPr>
         <w:drawing>
-          <wp:anchor distT="0" distB="0" distL="114300" distR="114300" simplePos="0" relativeHeight="251658240" behindDoc="0" locked="0" layoutInCell="1" allowOverlap="1" wp14:anchorId="2AF529CE" wp14:editId="66EC24CB">
+          <wp:anchor distT="0" distB="0" distL="114300" distR="114300" simplePos="0" relativeHeight="251658240" behindDoc="0" locked="0" layoutInCell="1" allowOverlap="1" wp14:anchorId="2AF529CE" wp14:editId="7374E2E4">
             <wp:simplePos x="0" y="0"/>
             <wp:positionH relativeFrom="column">
               <wp:posOffset>508635</wp:posOffset>
@@ -1184,7 +1164,27 @@
         <w:spacing w:after="206"/>
         <w:ind w:left="5"/>
       </w:pPr>
-      <w:r>
+    </w:p>
+    <w:p/>
+    <w:p/>
+    <w:p/>
+    <w:p/>
+    <w:p/>
+    <w:p/>
+    <w:p/>
+    <w:p/>
+    <w:p>
+      <w:pPr>
+        <w:pStyle w:val="Heading1"/>
+        <w:numPr>
+          <w:ilvl w:val="0"/>
+          <w:numId w:val="0"/>
+        </w:numPr>
+        <w:spacing w:after="206"/>
+        <w:ind w:left="5"/>
+      </w:pPr>
+      <w:r>
+        <w:lastRenderedPageBreak/>
         <w:t xml:space="preserve">References  </w:t>
       </w:r>
     </w:p>
@@ -1478,7 +1478,6 @@
         <w:ind w:hanging="456"/>
       </w:pPr>
       <w:r>
-        <w:lastRenderedPageBreak/>
         <w:t>R. Samy</w:t>
       </w:r>
       <w:proofErr w:type="gramStart"/>
@@ -4486,6 +4485,7 @@
   <w:style w:type="character" w:default="1" w:styleId="DefaultParagraphFont">
     <w:name w:val="Default Paragraph Font"/>
     <w:uiPriority w:val="1"/>
+    <w:semiHidden/>
     <w:unhideWhenUsed/>
   </w:style>
   <w:style w:type="table" w:default="1" w:styleId="TableNormal">

</xml_diff>

<commit_message>
removed space from 1.4
</commit_message>
<xml_diff>
--- a/Reports/Final Project Topic/1.4_Final Project Proposed Topic.docx
+++ b/Reports/Final Project Topic/1.4_Final Project Proposed Topic.docx
@@ -1040,13 +1040,6 @@
     </w:p>
     <w:p>
       <w:pPr>
-        <w:spacing w:after="216"/>
-        <w:ind w:left="0" w:firstLine="0"/>
-        <w:jc w:val="both"/>
-      </w:pPr>
-    </w:p>
-    <w:p>
-      <w:pPr>
         <w:spacing w:after="149"/>
         <w:ind w:left="370"/>
         <w:jc w:val="both"/>
@@ -1094,17 +1087,25 @@
           <w:noProof/>
         </w:rPr>
         <w:drawing>
-          <wp:anchor distT="0" distB="0" distL="114300" distR="114300" simplePos="0" relativeHeight="251658240" behindDoc="0" locked="0" layoutInCell="1" allowOverlap="1" wp14:anchorId="2AF529CE" wp14:editId="7374E2E4">
+          <wp:anchor distT="0" distB="0" distL="114300" distR="114300" simplePos="0" relativeHeight="251658240" behindDoc="1" locked="0" layoutInCell="1" allowOverlap="1" wp14:anchorId="2AF529CE" wp14:editId="78576A22">
             <wp:simplePos x="0" y="0"/>
-            <wp:positionH relativeFrom="column">
-              <wp:posOffset>508635</wp:posOffset>
+            <wp:positionH relativeFrom="margin">
+              <wp:align>right</wp:align>
             </wp:positionH>
             <wp:positionV relativeFrom="paragraph">
-              <wp:posOffset>200660</wp:posOffset>
+              <wp:posOffset>332740</wp:posOffset>
             </wp:positionV>
-            <wp:extent cx="4994275" cy="4528820"/>
-            <wp:effectExtent l="0" t="0" r="0" b="5080"/>
-            <wp:wrapTopAndBottom/>
+            <wp:extent cx="5753100" cy="6286500"/>
+            <wp:effectExtent l="0" t="0" r="0" b="0"/>
+            <wp:wrapTight wrapText="bothSides">
+              <wp:wrapPolygon edited="0">
+                <wp:start x="0" y="0"/>
+                <wp:lineTo x="0" y="21535"/>
+                <wp:lineTo x="21528" y="21535"/>
+                <wp:lineTo x="21528" y="0"/>
+                <wp:lineTo x="0" y="0"/>
+              </wp:wrapPolygon>
+            </wp:wrapTight>
             <wp:docPr id="271" name="Picture 271"/>
             <wp:cNvGraphicFramePr/>
             <a:graphic xmlns:a="http://schemas.openxmlformats.org/drawingml/2006/main">
@@ -1129,7 +1130,7 @@
                   <pic:spPr>
                     <a:xfrm>
                       <a:off x="0" y="0"/>
-                      <a:ext cx="4994275" cy="4528820"/>
+                      <a:ext cx="5753100" cy="6286500"/>
                     </a:xfrm>
                     <a:prstGeom prst="rect">
                       <a:avLst/>
@@ -1138,6 +1139,12 @@
                 </pic:pic>
               </a:graphicData>
             </a:graphic>
+            <wp14:sizeRelH relativeFrom="margin">
+              <wp14:pctWidth>0</wp14:pctWidth>
+            </wp14:sizeRelH>
+            <wp14:sizeRelV relativeFrom="margin">
+              <wp14:pctHeight>0</wp14:pctHeight>
+            </wp14:sizeRelV>
           </wp:anchor>
         </w:drawing>
       </w:r>
@@ -1167,12 +1174,11 @@
     </w:p>
     <w:p/>
     <w:p/>
-    <w:p/>
-    <w:p/>
-    <w:p/>
-    <w:p/>
-    <w:p/>
-    <w:p/>
+    <w:p>
+      <w:pPr>
+        <w:ind w:left="0" w:firstLine="0"/>
+      </w:pPr>
+    </w:p>
     <w:p>
       <w:pPr>
         <w:pStyle w:val="Heading1"/>
@@ -1185,6 +1191,9 @@
       </w:pPr>
       <w:r>
         <w:lastRenderedPageBreak/>
+        <w:t xml:space="preserve">6. </w:t>
+      </w:r>
+      <w:r>
         <w:t xml:space="preserve">References  </w:t>
       </w:r>
     </w:p>

</xml_diff>

<commit_message>
replaced dot with comma
</commit_message>
<xml_diff>
--- a/Reports/Final Project Topic/1.4_Final Project Proposed Topic.docx
+++ b/Reports/Final Project Topic/1.4_Final Project Proposed Topic.docx
@@ -526,7 +526,13 @@
         <w:jc w:val="both"/>
       </w:pPr>
       <w:r>
-        <w:t xml:space="preserve">Apply transfer learning to enhance categorization by utilizing taught models after        training. precision and effectiveness.  </w:t>
+        <w:t>Apply transfer learning to enhance categorization by utilizing taught models after        training</w:t>
+      </w:r>
+      <w:r>
+        <w:t>,</w:t>
+      </w:r>
+      <w:r>
+        <w:t xml:space="preserve"> precision and effectiveness.  </w:t>
       </w:r>
     </w:p>
     <w:p>

</xml_diff>

<commit_message>
added comma after swin transformers
</commit_message>
<xml_diff>
--- a/Reports/Final Project Topic/1.4_Final Project Proposed Topic.docx
+++ b/Reports/Final Project Topic/1.4_Final Project Proposed Topic.docx
@@ -512,7 +512,13 @@
         <w:jc w:val="both"/>
       </w:pPr>
       <w:r>
-        <w:t xml:space="preserve">Examine the application of transformers, such as the Vision and Swin transformers.  to improve the performance of the model.  </w:t>
+        <w:t>Examine the application of transformers, such as the Vision and Swin transformers</w:t>
+      </w:r>
+      <w:r>
+        <w:t xml:space="preserve">, </w:t>
+      </w:r>
+      <w:r>
+        <w:t xml:space="preserve">to improve the performance of the model.  </w:t>
       </w:r>
     </w:p>
     <w:p>

</xml_diff>